<commit_message>
Added code link to report
</commit_message>
<xml_diff>
--- a/EE_269_Project_Report_srzhu3.docx
+++ b/EE_269_Project_Report_srzhu3.docx
@@ -288,6 +288,9 @@
         <w:jc w:val="center"/>
       </w:pPr>
       <w:r>
+        <w:rPr>
+          <w:noProof/>
+        </w:rPr>
         <w:drawing>
           <wp:inline distT="0" distB="0" distL="0" distR="0" wp14:anchorId="7B727F9D" wp14:editId="27E5DA56">
             <wp:extent cx="3701761" cy="2571750"/>
@@ -365,6 +368,9 @@
         <w:jc w:val="center"/>
       </w:pPr>
       <w:r>
+        <w:rPr>
+          <w:noProof/>
+        </w:rPr>
         <w:drawing>
           <wp:inline distT="0" distB="0" distL="0" distR="0" wp14:anchorId="7E35E9E6" wp14:editId="3D49CBAB">
             <wp:extent cx="3732358" cy="2552700"/>
@@ -438,6 +444,9 @@
         <w:jc w:val="center"/>
       </w:pPr>
       <w:r>
+        <w:rPr>
+          <w:noProof/>
+        </w:rPr>
         <w:lastRenderedPageBreak/>
         <w:drawing>
           <wp:inline distT="0" distB="0" distL="0" distR="0" wp14:anchorId="7EB7AB93" wp14:editId="5E9666F1">
@@ -548,6 +557,9 @@
         <w:jc w:val="center"/>
       </w:pPr>
       <w:r>
+        <w:rPr>
+          <w:noProof/>
+        </w:rPr>
         <w:drawing>
           <wp:inline distT="0" distB="0" distL="0" distR="0" wp14:anchorId="546FF393" wp14:editId="59A196E9">
             <wp:extent cx="3448050" cy="2704720"/>
@@ -621,6 +633,9 @@
         <w:jc w:val="center"/>
       </w:pPr>
       <w:r>
+        <w:rPr>
+          <w:noProof/>
+        </w:rPr>
         <w:lastRenderedPageBreak/>
         <w:drawing>
           <wp:inline distT="0" distB="0" distL="0" distR="0" wp14:anchorId="4EC5B29B" wp14:editId="1F8DAFF2">
@@ -827,6 +842,9 @@
         <w:jc w:val="center"/>
       </w:pPr>
       <w:r>
+        <w:rPr>
+          <w:noProof/>
+        </w:rPr>
         <w:lastRenderedPageBreak/>
         <w:drawing>
           <wp:inline distT="0" distB="0" distL="0" distR="0" wp14:anchorId="5DFEB78B" wp14:editId="00F44FA9">
@@ -907,6 +925,9 @@
         <w:jc w:val="center"/>
       </w:pPr>
       <w:r>
+        <w:rPr>
+          <w:noProof/>
+        </w:rPr>
         <w:drawing>
           <wp:inline distT="0" distB="0" distL="0" distR="0" wp14:anchorId="48F6468C" wp14:editId="67C6BCEA">
             <wp:extent cx="5943600" cy="1928495"/>
@@ -986,6 +1007,9 @@
         <w:jc w:val="center"/>
       </w:pPr>
       <w:r>
+        <w:rPr>
+          <w:noProof/>
+        </w:rPr>
         <w:drawing>
           <wp:inline distT="0" distB="0" distL="0" distR="0" wp14:anchorId="4ED768AA" wp14:editId="1CEEFE49">
             <wp:extent cx="2990850" cy="2400065"/>
@@ -1067,6 +1091,9 @@
         <w:jc w:val="center"/>
       </w:pPr>
       <w:r>
+        <w:rPr>
+          <w:noProof/>
+        </w:rPr>
         <w:lastRenderedPageBreak/>
         <w:drawing>
           <wp:inline distT="0" distB="0" distL="0" distR="0" wp14:anchorId="21009770" wp14:editId="1A60FA57">
@@ -1212,6 +1239,51 @@
     </w:p>
     <w:p>
       <w:pPr>
+        <w:ind w:firstLine="0"/>
+      </w:pPr>
+    </w:p>
+    <w:p>
+      <w:pPr>
+        <w:pStyle w:val="Heading1"/>
+      </w:pPr>
+      <w:r>
+        <w:lastRenderedPageBreak/>
+        <w:t>Code Availability</w:t>
+      </w:r>
+    </w:p>
+    <w:p>
+      <w:pPr>
+        <w:ind w:left="720" w:firstLine="0"/>
+      </w:pPr>
+      <w:r>
+        <w:t xml:space="preserve">The code for this project is available </w:t>
+      </w:r>
+      <w:hyperlink r:id="rId17" w:history="1">
+        <w:r>
+          <w:rPr>
+            <w:rStyle w:val="Hyperlink"/>
+          </w:rPr>
+          <w:t>he</w:t>
+        </w:r>
+        <w:r>
+          <w:rPr>
+            <w:rStyle w:val="Hyperlink"/>
+          </w:rPr>
+          <w:t>r</w:t>
+        </w:r>
+        <w:r>
+          <w:rPr>
+            <w:rStyle w:val="Hyperlink"/>
+          </w:rPr>
+          <w:t>e</w:t>
+        </w:r>
+      </w:hyperlink>
+      <w:r>
+        <w:t>.</w:t>
+      </w:r>
+    </w:p>
+    <w:p>
+      <w:pPr>
         <w:spacing w:after="160"/>
         <w:ind w:firstLine="0"/>
         <w:jc w:val="left"/>
@@ -1305,7 +1377,7 @@
         </w:rPr>
         <w:t xml:space="preserve">, 156 (2021). </w:t>
       </w:r>
-      <w:hyperlink r:id="rId17" w:history="1">
+      <w:hyperlink r:id="rId18" w:history="1">
         <w:r>
           <w:rPr>
             <w:rStyle w:val="Hyperlink"/>
@@ -1392,7 +1464,7 @@
         </w:rPr>
         <w:t xml:space="preserve">, 11143–11153 (2023). </w:t>
       </w:r>
-      <w:hyperlink r:id="rId18" w:history="1">
+      <w:hyperlink r:id="rId19" w:history="1">
         <w:r>
           <w:rPr>
             <w:rStyle w:val="Hyperlink"/>
@@ -1536,7 +1608,7 @@
         </w:rPr>
         <w:t xml:space="preserve">, 1619–1629 (2023). </w:t>
       </w:r>
-      <w:hyperlink r:id="rId19" w:history="1">
+      <w:hyperlink r:id="rId20" w:history="1">
         <w:r>
           <w:rPr>
             <w:rStyle w:val="Hyperlink"/>
@@ -1556,9 +1628,9 @@
       </w:r>
     </w:p>
     <w:sectPr>
-      <w:footerReference w:type="even" r:id="rId20"/>
-      <w:footerReference w:type="default" r:id="rId21"/>
-      <w:footerReference w:type="first" r:id="rId22"/>
+      <w:footerReference w:type="even" r:id="rId21"/>
+      <w:footerReference w:type="default" r:id="rId22"/>
+      <w:footerReference w:type="first" r:id="rId23"/>
       <w:pgSz w:w="12240" w:h="15840"/>
       <w:pgMar w:top="1440" w:right="1440" w:bottom="1440" w:left="1440" w:header="720" w:footer="720" w:gutter="0"/>
       <w:cols w:space="720"/>
@@ -2583,6 +2655,7 @@
   <w:style w:type="character" w:default="1" w:styleId="DefaultParagraphFont">
     <w:name w:val="Default Paragraph Font"/>
     <w:uiPriority w:val="1"/>
+    <w:semiHidden/>
     <w:unhideWhenUsed/>
   </w:style>
   <w:style w:type="table" w:default="1" w:styleId="TableNormal">
@@ -2665,6 +2738,18 @@
       <w:color w:val="2F5496" w:themeColor="accent1" w:themeShade="BF"/>
       <w:sz w:val="28"/>
       <w:szCs w:val="26"/>
+    </w:rPr>
+  </w:style>
+  <w:style w:type="character" w:styleId="FollowedHyperlink">
+    <w:name w:val="FollowedHyperlink"/>
+    <w:basedOn w:val="DefaultParagraphFont"/>
+    <w:uiPriority w:val="99"/>
+    <w:semiHidden/>
+    <w:unhideWhenUsed/>
+    <w:rsid w:val="004B4A51"/>
+    <w:rPr>
+      <w:color w:val="954F72" w:themeColor="followedHyperlink"/>
+      <w:u w:val="single"/>
     </w:rPr>
   </w:style>
 </w:styles>

</xml_diff>